<commit_message>
chg: updated template,document gen, dropdown changes
</commit_message>
<xml_diff>
--- a/Doc_Templates/Docs/Template_Guide.docx
+++ b/Doc_Templates/Docs/Template_Guide.docx
@@ -1,6 +1,6 @@
 
 <file path=word/document.xml><?xml version="1.0" encoding="utf-8"?>
-<w:document xmlns:wpc="http://schemas.microsoft.com/office/word/2010/wordprocessingCanvas" xmlns:cx="http://schemas.microsoft.com/office/drawing/2014/chartex" xmlns:mc="http://schemas.openxmlformats.org/markup-compatibility/2006" xmlns:o="urn:schemas-microsoft-com:office:office" xmlns:r="http://schemas.openxmlformats.org/officeDocument/2006/relationships" xmlns:m="http://schemas.openxmlformats.org/officeDocument/2006/math" xmlns:v="urn:schemas-microsoft-com:vml" xmlns:wp14="http://schemas.microsoft.com/office/word/2010/wordprocessingDrawing" xmlns:wp="http://schemas.openxmlformats.org/drawingml/2006/wordprocessingDrawing" xmlns:w10="urn:schemas-microsoft-com:office:word" xmlns:w="http://schemas.openxmlformats.org/wordprocessingml/2006/main" xmlns:w14="http://schemas.microsoft.com/office/word/2010/wordml" xmlns:w15="http://schemas.microsoft.com/office/word/2012/wordml" xmlns:w16se="http://schemas.microsoft.com/office/word/2015/wordml/symex" xmlns:wpg="http://schemas.microsoft.com/office/word/2010/wordprocessingGroup" xmlns:wpi="http://schemas.microsoft.com/office/word/2010/wordprocessingInk" xmlns:wne="http://schemas.microsoft.com/office/word/2006/wordml" xmlns:wps="http://schemas.microsoft.com/office/word/2010/wordprocessingShape" mc:Ignorable="w14 w15 w16se wp14">
+<w:document xmlns:wpc="http://schemas.microsoft.com/office/word/2010/wordprocessingCanvas" xmlns:cx="http://schemas.microsoft.com/office/drawing/2014/chartex" xmlns:cx1="http://schemas.microsoft.com/office/drawing/2015/9/8/chartex" xmlns:cx2="http://schemas.microsoft.com/office/drawing/2015/10/21/chartex" xmlns:cx3="http://schemas.microsoft.com/office/drawing/2016/5/9/chartex" xmlns:cx4="http://schemas.microsoft.com/office/drawing/2016/5/10/chartex" xmlns:cx5="http://schemas.microsoft.com/office/drawing/2016/5/11/chartex" xmlns:cx6="http://schemas.microsoft.com/office/drawing/2016/5/12/chartex" xmlns:cx7="http://schemas.microsoft.com/office/drawing/2016/5/13/chartex" xmlns:cx8="http://schemas.microsoft.com/office/drawing/2016/5/14/chartex" xmlns:mc="http://schemas.openxmlformats.org/markup-compatibility/2006" xmlns:aink="http://schemas.microsoft.com/office/drawing/2016/ink" xmlns:am3d="http://schemas.microsoft.com/office/drawing/2017/model3d" xmlns:o="urn:schemas-microsoft-com:office:office" xmlns:r="http://schemas.openxmlformats.org/officeDocument/2006/relationships" xmlns:m="http://schemas.openxmlformats.org/officeDocument/2006/math" xmlns:v="urn:schemas-microsoft-com:vml" xmlns:wp14="http://schemas.microsoft.com/office/word/2010/wordprocessingDrawing" xmlns:wp="http://schemas.openxmlformats.org/drawingml/2006/wordprocessingDrawing" xmlns:w10="urn:schemas-microsoft-com:office:word" xmlns:w="http://schemas.openxmlformats.org/wordprocessingml/2006/main" xmlns:w14="http://schemas.microsoft.com/office/word/2010/wordml" xmlns:w15="http://schemas.microsoft.com/office/word/2012/wordml" xmlns:w16cex="http://schemas.microsoft.com/office/word/2018/wordml/cex" xmlns:w16cid="http://schemas.microsoft.com/office/word/2016/wordml/cid" xmlns:w16="http://schemas.microsoft.com/office/word/2018/wordml" xmlns:w16sdtdh="http://schemas.microsoft.com/office/word/2020/wordml/sdtdatahash" xmlns:w16se="http://schemas.microsoft.com/office/word/2015/wordml/symex" xmlns:wpg="http://schemas.microsoft.com/office/word/2010/wordprocessingGroup" xmlns:wpi="http://schemas.microsoft.com/office/word/2010/wordprocessingInk" xmlns:wne="http://schemas.microsoft.com/office/word/2006/wordml" xmlns:wps="http://schemas.microsoft.com/office/word/2010/wordprocessingShape" mc:Ignorable="w14 w15 w16se w16cid w16 w16cex w16sdtdh wp14">
   <w:body>
     <w:p>
       <w:pPr>
@@ -48,20 +48,10 @@
         <w:t>document (</w:t>
       </w:r>
       <w:r>
-        <w:t>.</w:t>
-      </w:r>
-      <w:proofErr w:type="spellStart"/>
-      <w:proofErr w:type="gramStart"/>
-      <w:r>
-        <w:t>docx</w:t>
-      </w:r>
-      <w:proofErr w:type="spellEnd"/>
-      <w:r>
-        <w:t xml:space="preserve"> )</w:t>
-      </w:r>
-      <w:proofErr w:type="gramEnd"/>
-      <w:r>
-        <w:t xml:space="preserve"> file to create the template </w:t>
+        <w:t>.docx</w:t>
+      </w:r>
+      <w:r>
+        <w:t xml:space="preserve"> ) file to create the template </w:t>
       </w:r>
     </w:p>
     <w:p>
@@ -70,15 +60,7 @@
         <w:ind w:left="360"/>
       </w:pPr>
       <w:r>
-        <w:t xml:space="preserve">Sample </w:t>
-      </w:r>
-      <w:proofErr w:type="gramStart"/>
-      <w:r>
-        <w:t>file :</w:t>
-      </w:r>
-      <w:proofErr w:type="gramEnd"/>
-      <w:r>
-        <w:t xml:space="preserve"> </w:t>
+        <w:t xml:space="preserve">Sample file : </w:t>
       </w:r>
     </w:p>
     <w:bookmarkStart w:id="0" w:name="_MON_1704386722"/>
@@ -89,7 +71,7 @@
         <w:ind w:left="1800" w:firstLine="360"/>
       </w:pPr>
       <w:r>
-        <w:object w:dxaOrig="1531" w:dyaOrig="997">
+        <w:object w:dxaOrig="1531" w:dyaOrig="997" w14:anchorId="0D7AAE4F">
           <v:shapetype id="_x0000_t75" coordsize="21600,21600" o:spt="75" o:preferrelative="t" path="m@4@5l@4@11@9@11@9@5xe" filled="f" stroked="f">
             <v:stroke joinstyle="miter"/>
             <v:formulas>
@@ -109,10 +91,10 @@
             <v:path o:extrusionok="f" gradientshapeok="t" o:connecttype="rect"/>
             <o:lock v:ext="edit" aspectratio="t"/>
           </v:shapetype>
-          <v:shape id="_x0000_i1027" type="#_x0000_t75" style="width:76.6pt;height:50.1pt" o:ole="">
+          <v:shape id="_x0000_i1025" type="#_x0000_t75" style="width:76.75pt;height:50.25pt" o:ole="">
             <v:imagedata r:id="rId5" o:title=""/>
           </v:shape>
-          <o:OLEObject Type="Embed" ProgID="Word.Document.12" ShapeID="_x0000_i1027" DrawAspect="Icon" ObjectID="_1704389442" r:id="rId6">
+          <o:OLEObject Type="Embed" ProgID="Word.Document.12" ShapeID="_x0000_i1025" DrawAspect="Icon" ObjectID="_1705062296" r:id="rId6">
             <o:FieldCodes>\s</o:FieldCodes>
           </o:OLEObject>
         </w:object>
@@ -145,15 +127,13 @@
         <w:ind w:left="360"/>
       </w:pPr>
       <w:r>
-        <w:t xml:space="preserve">Information present against </w:t>
-      </w:r>
-      <w:proofErr w:type="gramStart"/>
-      <w:r>
-        <w:t>Name ,</w:t>
-      </w:r>
-      <w:proofErr w:type="gramEnd"/>
-      <w:r>
-        <w:t xml:space="preserve"> Gender, Age, City Name etc. are the parameters in above sample file </w:t>
+        <w:t>Information present against Name, Gender,</w:t>
+      </w:r>
+      <w:r>
+        <w:t xml:space="preserve"> </w:t>
+      </w:r>
+      <w:r>
+        <w:t xml:space="preserve"> Age, City Name etc. are the parameters in above sample file </w:t>
       </w:r>
     </w:p>
     <w:p>
@@ -171,15 +151,7 @@
         </w:numPr>
       </w:pPr>
       <w:r>
-        <w:t>Replace the parameters as mentioned below in the entire .</w:t>
-      </w:r>
-      <w:proofErr w:type="spellStart"/>
-      <w:r>
-        <w:t>docx</w:t>
-      </w:r>
-      <w:proofErr w:type="spellEnd"/>
-      <w:r>
-        <w:t xml:space="preserve"> document </w:t>
+        <w:t xml:space="preserve">Replace the parameters as mentioned below in the entire .docx document </w:t>
       </w:r>
     </w:p>
     <w:p>
@@ -247,7 +219,69 @@
           <w:szCs w:val="28"/>
           <w:shd w:val="clear" w:color="auto" w:fill="FFFFFF"/>
         </w:rPr>
-        <w:t>Andrew Simon</w:t>
+        <w:t xml:space="preserve">Andrew Simon’ </w:t>
+      </w:r>
+      <w:r>
+        <w:rPr>
+          <w:rFonts w:cstheme="minorHAnsi"/>
+          <w:color w:val="000000" w:themeColor="text1"/>
+          <w:shd w:val="clear" w:color="auto" w:fill="FFFFFF"/>
+        </w:rPr>
+        <w:t>from template 1318.docx with</w:t>
+      </w:r>
+      <w:r>
+        <w:rPr>
+          <w:rFonts w:cstheme="minorHAnsi"/>
+          <w:color w:val="000000" w:themeColor="text1"/>
+          <w:shd w:val="clear" w:color="auto" w:fill="FFFFFF"/>
+        </w:rPr>
+        <w:t xml:space="preserve"> </w:t>
+      </w:r>
+      <w:r>
+        <w:rPr>
+          <w:sz w:val="28"/>
+          <w:szCs w:val="28"/>
+        </w:rPr>
+        <w:t>{{N</w:t>
+      </w:r>
+      <w:r>
+        <w:rPr>
+          <w:sz w:val="28"/>
+          <w:szCs w:val="28"/>
+        </w:rPr>
+        <w:t>ame</w:t>
+      </w:r>
+      <w:r>
+        <w:rPr>
+          <w:sz w:val="28"/>
+          <w:szCs w:val="28"/>
+        </w:rPr>
+        <w:t>}}</w:t>
+      </w:r>
+      <w:r>
+        <w:rPr>
+          <w:rFonts w:cstheme="minorHAnsi"/>
+          <w:color w:val="000000" w:themeColor="text1"/>
+          <w:shd w:val="clear" w:color="auto" w:fill="FFFFFF"/>
+        </w:rPr>
+        <w:t xml:space="preserve"> </w:t>
+      </w:r>
+    </w:p>
+    <w:p>
+      <w:pPr>
+        <w:pStyle w:val="ListParagraph"/>
+        <w:numPr>
+          <w:ilvl w:val="0"/>
+          <w:numId w:val="10"/>
+        </w:numPr>
+        <w:rPr>
+          <w:rFonts w:cstheme="minorHAnsi"/>
+          <w:color w:val="000000" w:themeColor="text1"/>
+          <w:shd w:val="clear" w:color="auto" w:fill="FFFFFF"/>
+        </w:rPr>
+      </w:pPr>
+      <w:r>
+        <w:t xml:space="preserve">Replace </w:t>
       </w:r>
       <w:r>
         <w:rPr>
@@ -257,64 +291,35 @@
           <w:szCs w:val="28"/>
           <w:shd w:val="clear" w:color="auto" w:fill="FFFFFF"/>
         </w:rPr>
-        <w:t xml:space="preserve">’ </w:t>
+        <w:t>‘Male’</w:t>
       </w:r>
       <w:r>
         <w:rPr>
           <w:rFonts w:cstheme="minorHAnsi"/>
-          <w:color w:val="000000" w:themeColor="text1"/>
-          <w:shd w:val="clear" w:color="auto" w:fill="FFFFFF"/>
-        </w:rPr>
-        <w:t>from template 1318.docx with</w:t>
-      </w:r>
-      <w:r>
-        <w:rPr>
-          <w:rFonts w:cstheme="minorHAnsi"/>
-          <w:color w:val="000000" w:themeColor="text1"/>
-          <w:shd w:val="clear" w:color="auto" w:fill="FFFFFF"/>
-        </w:rPr>
-        <w:t xml:space="preserve"> </w:t>
-      </w:r>
-      <w:proofErr w:type="gramStart"/>
-      <w:r>
-        <w:rPr>
+          <w:color w:val="585656"/>
           <w:sz w:val="28"/>
           <w:szCs w:val="28"/>
-        </w:rPr>
-        <w:t>{{ NAME</w:t>
-      </w:r>
-      <w:proofErr w:type="gramEnd"/>
-      <w:r>
-        <w:rPr>
+          <w:shd w:val="clear" w:color="auto" w:fill="FFFFFF"/>
+        </w:rPr>
+        <w:t xml:space="preserve"> </w:t>
+      </w:r>
+      <w:r>
+        <w:rPr>
+          <w:rFonts w:cstheme="minorHAnsi"/>
+          <w:color w:val="585656"/>
+          <w:shd w:val="clear" w:color="auto" w:fill="FFFFFF"/>
+        </w:rPr>
+        <w:t>with</w:t>
+      </w:r>
+      <w:r>
+        <w:rPr>
+          <w:rFonts w:cstheme="minorHAnsi"/>
+          <w:color w:val="585656"/>
           <w:sz w:val="28"/>
           <w:szCs w:val="28"/>
-        </w:rPr>
-        <w:t xml:space="preserve"> }}</w:t>
-      </w:r>
-      <w:r>
-        <w:rPr>
-          <w:rFonts w:cstheme="minorHAnsi"/>
-          <w:color w:val="000000" w:themeColor="text1"/>
           <w:shd w:val="clear" w:color="auto" w:fill="FFFFFF"/>
         </w:rPr>
         <w:t xml:space="preserve"> </w:t>
-      </w:r>
-    </w:p>
-    <w:p>
-      <w:pPr>
-        <w:pStyle w:val="ListParagraph"/>
-        <w:numPr>
-          <w:ilvl w:val="0"/>
-          <w:numId w:val="10"/>
-        </w:numPr>
-        <w:rPr>
-          <w:rFonts w:cstheme="minorHAnsi"/>
-          <w:color w:val="000000" w:themeColor="text1"/>
-          <w:shd w:val="clear" w:color="auto" w:fill="FFFFFF"/>
-        </w:rPr>
-      </w:pPr>
-      <w:r>
-        <w:t xml:space="preserve">Replace </w:t>
       </w:r>
       <w:r>
         <w:rPr>
@@ -324,27 +329,7 @@
           <w:szCs w:val="28"/>
           <w:shd w:val="clear" w:color="auto" w:fill="FFFFFF"/>
         </w:rPr>
-        <w:t>‘</w:t>
-      </w:r>
-      <w:r>
-        <w:rPr>
-          <w:rFonts w:cstheme="minorHAnsi"/>
-          <w:color w:val="000000" w:themeColor="text1"/>
-          <w:sz w:val="28"/>
-          <w:szCs w:val="28"/>
-          <w:shd w:val="clear" w:color="auto" w:fill="FFFFFF"/>
-        </w:rPr>
-        <w:t>Male</w:t>
-      </w:r>
-      <w:r>
-        <w:rPr>
-          <w:rFonts w:cstheme="minorHAnsi"/>
-          <w:color w:val="000000" w:themeColor="text1"/>
-          <w:sz w:val="28"/>
-          <w:szCs w:val="28"/>
-          <w:shd w:val="clear" w:color="auto" w:fill="FFFFFF"/>
-        </w:rPr>
-        <w:t>’</w:t>
+        <w:t>{{gender}}</w:t>
       </w:r>
       <w:r>
         <w:rPr>
@@ -354,29 +339,21 @@
           <w:szCs w:val="28"/>
           <w:shd w:val="clear" w:color="auto" w:fill="FFFFFF"/>
         </w:rPr>
-        <w:t xml:space="preserve"> with </w:t>
-      </w:r>
-      <w:proofErr w:type="gramStart"/>
-      <w:r>
-        <w:rPr>
-          <w:rFonts w:cstheme="minorHAnsi"/>
-          <w:color w:val="000000" w:themeColor="text1"/>
+        <w:t xml:space="preserve"> , </w:t>
+      </w:r>
+      <w:r>
+        <w:rPr>
           <w:sz w:val="28"/>
           <w:szCs w:val="28"/>
-          <w:shd w:val="clear" w:color="auto" w:fill="FFFFFF"/>
-        </w:rPr>
-        <w:t>{{ gender</w:t>
-      </w:r>
-      <w:proofErr w:type="gramEnd"/>
-      <w:r>
-        <w:rPr>
-          <w:rFonts w:cstheme="minorHAnsi"/>
-          <w:color w:val="000000" w:themeColor="text1"/>
+        </w:rPr>
+        <w:t>’5</w:t>
+      </w:r>
+      <w:r>
+        <w:rPr>
           <w:sz w:val="28"/>
           <w:szCs w:val="28"/>
-          <w:shd w:val="clear" w:color="auto" w:fill="FFFFFF"/>
-        </w:rPr>
-        <w:t xml:space="preserve"> }}</w:t>
+        </w:rPr>
+        <w:t>7’</w:t>
       </w:r>
       <w:r>
         <w:rPr>
@@ -386,28 +363,15 @@
           <w:szCs w:val="28"/>
           <w:shd w:val="clear" w:color="auto" w:fill="FFFFFF"/>
         </w:rPr>
-        <w:t xml:space="preserve"> , </w:t>
-      </w:r>
-      <w:r>
-        <w:rPr>
-          <w:sz w:val="28"/>
-          <w:szCs w:val="28"/>
-        </w:rPr>
-        <w:t>’5</w:t>
-      </w:r>
-      <w:r>
-        <w:rPr>
-          <w:sz w:val="28"/>
-          <w:szCs w:val="28"/>
-        </w:rPr>
-        <w:t>7</w:t>
-      </w:r>
-      <w:r>
-        <w:rPr>
-          <w:sz w:val="28"/>
-          <w:szCs w:val="28"/>
-        </w:rPr>
-        <w:t>’</w:t>
+        <w:t xml:space="preserve"> </w:t>
+      </w:r>
+      <w:r>
+        <w:rPr>
+          <w:rFonts w:cstheme="minorHAnsi"/>
+          <w:color w:val="585656"/>
+          <w:shd w:val="clear" w:color="auto" w:fill="FFFFFF"/>
+        </w:rPr>
+        <w:t>with</w:t>
       </w:r>
       <w:r>
         <w:rPr>
@@ -417,18 +381,86 @@
           <w:szCs w:val="28"/>
           <w:shd w:val="clear" w:color="auto" w:fill="FFFFFF"/>
         </w:rPr>
-        <w:t xml:space="preserve"> with </w:t>
+        <w:t xml:space="preserve"> </w:t>
       </w:r>
       <w:r>
         <w:rPr>
           <w:sz w:val="28"/>
           <w:szCs w:val="28"/>
         </w:rPr>
-        <w:t xml:space="preserve">{{ Age }} </w:t>
+        <w:t xml:space="preserve">{{Age}} </w:t>
       </w:r>
     </w:p>
     <w:p>
       <w:pPr>
+        <w:ind w:firstLine="360"/>
+        <w:rPr>
+          <w:rFonts w:cstheme="minorHAnsi"/>
+          <w:b/>
+          <w:bCs/>
+          <w:i/>
+          <w:iCs/>
+          <w:color w:val="000000" w:themeColor="text1"/>
+          <w:shd w:val="clear" w:color="auto" w:fill="FFFFFF"/>
+        </w:rPr>
+      </w:pPr>
+      <w:r>
+        <w:rPr>
+          <w:b/>
+          <w:bCs/>
+          <w:i/>
+          <w:iCs/>
+        </w:rPr>
+        <w:t xml:space="preserve">Note : Avoid </w:t>
+      </w:r>
+      <w:r>
+        <w:rPr>
+          <w:b/>
+          <w:bCs/>
+          <w:i/>
+          <w:iCs/>
+        </w:rPr>
+        <w:t>u</w:t>
+      </w:r>
+      <w:r>
+        <w:rPr>
+          <w:b/>
+          <w:bCs/>
+          <w:i/>
+          <w:iCs/>
+        </w:rPr>
+        <w:t xml:space="preserve">sing </w:t>
+      </w:r>
+      <w:r>
+        <w:rPr>
+          <w:b/>
+          <w:bCs/>
+          <w:i/>
+          <w:iCs/>
+        </w:rPr>
+        <w:t xml:space="preserve">inside </w:t>
+      </w:r>
+      <w:r>
+        <w:rPr>
+          <w:b/>
+          <w:bCs/>
+          <w:i/>
+          <w:iCs/>
+        </w:rPr>
+        <w:t>the curly brackets</w:t>
+      </w:r>
+      <w:r>
+        <w:rPr>
+          <w:b/>
+          <w:bCs/>
+          <w:i/>
+          <w:iCs/>
+        </w:rPr>
+        <w:t xml:space="preserve"> and in excel column name</w:t>
+      </w:r>
+    </w:p>
+    <w:p>
+      <w:pPr>
         <w:ind w:left="360"/>
         <w:rPr>
           <w:b/>
@@ -452,7 +484,7 @@
           <w:noProof/>
         </w:rPr>
         <w:drawing>
-          <wp:inline distT="0" distB="0" distL="0" distR="0" wp14:anchorId="69154B79" wp14:editId="431B622E">
+          <wp:inline distT="0" distB="0" distL="0" distR="0" wp14:anchorId="367DC486" wp14:editId="11E90886">
             <wp:extent cx="1339702" cy="1116418"/>
             <wp:effectExtent l="152400" t="171450" r="165735" b="179070"/>
             <wp:docPr id="1" name="Picture 1"/>
@@ -551,28 +583,15 @@
         <w:t xml:space="preserve">name </w:t>
       </w:r>
       <w:r>
-        <w:t xml:space="preserve">used in </w:t>
-      </w:r>
-      <w:proofErr w:type="spellStart"/>
-      <w:r>
-        <w:t>docx</w:t>
-      </w:r>
-      <w:proofErr w:type="spellEnd"/>
-      <w:r>
-        <w:t xml:space="preserve"> template </w:t>
+        <w:t xml:space="preserve">used in docx template </w:t>
       </w:r>
     </w:p>
     <w:p>
       <w:pPr>
         <w:pStyle w:val="ListParagraph"/>
       </w:pPr>
-      <w:proofErr w:type="gramStart"/>
-      <w:r>
-        <w:t>Ex .</w:t>
-      </w:r>
-      <w:proofErr w:type="gramEnd"/>
-      <w:r>
-        <w:t xml:space="preserve">  column name used in uploading excel must be exactly same which is used in the template </w:t>
+      <w:r>
+        <w:t xml:space="preserve">Ex .  column name used in uploading excel must be exactly same which is used in the template </w:t>
       </w:r>
     </w:p>
     <w:p>
@@ -588,16 +607,11 @@
           <w:numId w:val="13"/>
         </w:numPr>
       </w:pPr>
-      <w:proofErr w:type="gramStart"/>
-      <w:r>
-        <w:t>Name :</w:t>
-      </w:r>
-      <w:proofErr w:type="gramEnd"/>
-      <w:r>
-        <w:t xml:space="preserve"> used as column in excel and inside curly brackets in template</w:t>
-      </w:r>
-      <w:r>
-        <w:t xml:space="preserve"> i.e. {{ Name }}</w:t>
+      <w:r>
+        <w:t>Name : used as column in excel and inside curly brackets in template</w:t>
+      </w:r>
+      <w:r>
+        <w:t xml:space="preserve"> i.e. {{Name}}</w:t>
       </w:r>
     </w:p>
     <w:p>
@@ -608,13 +622,8 @@
           <w:numId w:val="13"/>
         </w:numPr>
       </w:pPr>
-      <w:proofErr w:type="gramStart"/>
-      <w:r>
-        <w:t>gender :</w:t>
-      </w:r>
-      <w:proofErr w:type="gramEnd"/>
-      <w:r>
-        <w:t xml:space="preserve"> same in excel</w:t>
+      <w:r>
+        <w:t>gender : same in excel</w:t>
       </w:r>
       <w:r>
         <w:t xml:space="preserve"> column</w:t>
@@ -623,7 +632,7 @@
         <w:t xml:space="preserve"> and in template  </w:t>
       </w:r>
       <w:r>
-        <w:t>{{ gender }}</w:t>
+        <w:t>{{gender}}</w:t>
       </w:r>
     </w:p>
     <w:tbl>
@@ -792,6 +801,7 @@
                 <w:rFonts w:ascii="Calibri" w:hAnsi="Calibri" w:cs="Calibri"/>
                 <w:color w:val="000000"/>
               </w:rPr>
+              <w:lastRenderedPageBreak/>
               <w:t>Andrew Simon</w:t>
             </w:r>
           </w:p>
@@ -889,6 +899,96 @@
         <w:tabs>
           <w:tab w:val="left" w:pos="6739"/>
         </w:tabs>
+        <w:spacing w:after="0"/>
+        <w:rPr>
+          <w:b/>
+          <w:bCs/>
+          <w:i/>
+          <w:iCs/>
+        </w:rPr>
+      </w:pPr>
+      <w:r>
+        <w:rPr>
+          <w:b/>
+          <w:bCs/>
+          <w:i/>
+          <w:iCs/>
+        </w:rPr>
+        <w:t xml:space="preserve">Note: The first column present in the uploaded data will be used to save the file name </w:t>
+      </w:r>
+    </w:p>
+    <w:p>
+      <w:pPr>
+        <w:tabs>
+          <w:tab w:val="left" w:pos="6739"/>
+        </w:tabs>
+        <w:spacing w:after="0"/>
+        <w:rPr>
+          <w:b/>
+          <w:bCs/>
+          <w:i/>
+          <w:iCs/>
+        </w:rPr>
+      </w:pPr>
+      <w:r>
+        <w:rPr>
+          <w:b/>
+          <w:bCs/>
+          <w:i/>
+          <w:iCs/>
+        </w:rPr>
+        <w:t>i.e. in above case Name will be used for the filename</w:t>
+      </w:r>
+    </w:p>
+    <w:p>
+      <w:pPr>
+        <w:tabs>
+          <w:tab w:val="left" w:pos="6739"/>
+        </w:tabs>
+        <w:spacing w:after="0"/>
+        <w:rPr>
+          <w:b/>
+          <w:bCs/>
+          <w:i/>
+          <w:iCs/>
+        </w:rPr>
+      </w:pPr>
+    </w:p>
+    <w:p>
+      <w:pPr>
+        <w:pStyle w:val="ListParagraph"/>
+        <w:numPr>
+          <w:ilvl w:val="0"/>
+          <w:numId w:val="14"/>
+        </w:numPr>
+        <w:tabs>
+          <w:tab w:val="left" w:pos="6739"/>
+        </w:tabs>
+        <w:spacing w:after="0"/>
+      </w:pPr>
+      <w:r>
+        <w:t>Since the script focuses onto creating documents only</w:t>
+      </w:r>
+      <w:r>
+        <w:t xml:space="preserve"> hence it does not manipulate any of the user uploaded data and</w:t>
+      </w:r>
+      <w:r>
+        <w:t xml:space="preserve"> the missing data will not be handled </w:t>
+      </w:r>
+      <w:r>
+        <w:t xml:space="preserve">as well, However user can make required changes in the uploaded data </w:t>
+      </w:r>
+    </w:p>
+    <w:p>
+      <w:pPr>
+        <w:tabs>
+          <w:tab w:val="left" w:pos="6739"/>
+        </w:tabs>
+        <w:spacing w:after="0"/>
+        <w:rPr>
+          <w:b/>
+          <w:bCs/>
+        </w:rPr>
       </w:pPr>
     </w:p>
     <w:p>
@@ -903,13 +1003,8 @@
         </w:tabs>
       </w:pPr>
       <w:r>
-        <w:t xml:space="preserve">sample Template and excel </w:t>
-      </w:r>
-      <w:proofErr w:type="gramStart"/>
-      <w:r>
-        <w:t>data :</w:t>
-      </w:r>
-      <w:proofErr w:type="gramEnd"/>
+        <w:t>sample Template and excel data :</w:t>
+      </w:r>
     </w:p>
     <w:bookmarkStart w:id="1" w:name="_MON_1704389151"/>
     <w:bookmarkEnd w:id="1"/>
@@ -920,11 +1015,11 @@
         </w:tabs>
       </w:pPr>
       <w:r>
-        <w:object w:dxaOrig="1531" w:dyaOrig="997">
-          <v:shape id="_x0000_i1034" type="#_x0000_t75" style="width:76.6pt;height:50.1pt" o:ole="">
+        <w:object w:dxaOrig="1531" w:dyaOrig="997" w14:anchorId="33F8A6DE">
+          <v:shape id="_x0000_i1026" type="#_x0000_t75" style="width:76.75pt;height:50.25pt" o:ole="">
             <v:imagedata r:id="rId8" o:title=""/>
           </v:shape>
-          <o:OLEObject Type="Embed" ProgID="Word.Document.12" ShapeID="_x0000_i1034" DrawAspect="Icon" ObjectID="_1704389443" r:id="rId9">
+          <o:OLEObject Type="Embed" ProgID="Word.Document.12" ShapeID="_x0000_i1026" DrawAspect="Icon" ObjectID="_1705062297" r:id="rId9">
             <o:FieldCodes>\s</o:FieldCodes>
           </o:OLEObject>
         </w:object>
@@ -933,15 +1028,27 @@
         <w:t xml:space="preserve">                             </w:t>
       </w:r>
       <w:r>
-        <w:object w:dxaOrig="1531" w:dyaOrig="997">
-          <v:shape id="_x0000_i1037" type="#_x0000_t75" style="width:76.6pt;height:50.1pt" o:ole="">
+        <w:object w:dxaOrig="1531" w:dyaOrig="997" w14:anchorId="6526503D">
+          <v:shape id="_x0000_i1027" type="#_x0000_t75" style="width:76.75pt;height:50.25pt" o:ole="">
             <v:imagedata r:id="rId10" o:title=""/>
           </v:shape>
-          <o:OLEObject Type="Embed" ProgID="Excel.Sheet.12" ShapeID="_x0000_i1037" DrawAspect="Icon" ObjectID="_1704389444" r:id="rId11"/>
+          <o:OLEObject Type="Embed" ProgID="Excel.Sheet.12" ShapeID="_x0000_i1027" DrawAspect="Icon" ObjectID="_1705062298" r:id="rId11"/>
         </w:object>
       </w:r>
-      <w:bookmarkStart w:id="2" w:name="_GoBack"/>
-      <w:bookmarkEnd w:id="2"/>
+    </w:p>
+    <w:p>
+      <w:pPr>
+        <w:tabs>
+          <w:tab w:val="left" w:pos="6739"/>
+        </w:tabs>
+      </w:pPr>
+    </w:p>
+    <w:p>
+      <w:pPr>
+        <w:tabs>
+          <w:tab w:val="left" w:pos="6739"/>
+        </w:tabs>
+      </w:pPr>
       <w:r>
         <w:tab/>
       </w:r>
@@ -957,7 +1064,7 @@
 </file>
 
 <file path=word/numbering.xml><?xml version="1.0" encoding="utf-8"?>
-<w:numbering xmlns:wpc="http://schemas.microsoft.com/office/word/2010/wordprocessingCanvas" xmlns:cx="http://schemas.microsoft.com/office/drawing/2014/chartex" xmlns:mc="http://schemas.openxmlformats.org/markup-compatibility/2006" xmlns:o="urn:schemas-microsoft-com:office:office" xmlns:r="http://schemas.openxmlformats.org/officeDocument/2006/relationships" xmlns:m="http://schemas.openxmlformats.org/officeDocument/2006/math" xmlns:v="urn:schemas-microsoft-com:vml" xmlns:wp14="http://schemas.microsoft.com/office/word/2010/wordprocessingDrawing" xmlns:wp="http://schemas.openxmlformats.org/drawingml/2006/wordprocessingDrawing" xmlns:w10="urn:schemas-microsoft-com:office:word" xmlns:w="http://schemas.openxmlformats.org/wordprocessingml/2006/main" xmlns:w14="http://schemas.microsoft.com/office/word/2010/wordml" xmlns:w15="http://schemas.microsoft.com/office/word/2012/wordml" xmlns:w16se="http://schemas.microsoft.com/office/word/2015/wordml/symex" xmlns:wpg="http://schemas.microsoft.com/office/word/2010/wordprocessingGroup" xmlns:wpi="http://schemas.microsoft.com/office/word/2010/wordprocessingInk" xmlns:wne="http://schemas.microsoft.com/office/word/2006/wordml" xmlns:wps="http://schemas.microsoft.com/office/word/2010/wordprocessingShape" mc:Ignorable="w14 w15 w16se wp14">
+<w:numbering xmlns:wpc="http://schemas.microsoft.com/office/word/2010/wordprocessingCanvas" xmlns:cx="http://schemas.microsoft.com/office/drawing/2014/chartex" xmlns:cx1="http://schemas.microsoft.com/office/drawing/2015/9/8/chartex" xmlns:cx2="http://schemas.microsoft.com/office/drawing/2015/10/21/chartex" xmlns:cx3="http://schemas.microsoft.com/office/drawing/2016/5/9/chartex" xmlns:cx4="http://schemas.microsoft.com/office/drawing/2016/5/10/chartex" xmlns:cx5="http://schemas.microsoft.com/office/drawing/2016/5/11/chartex" xmlns:cx6="http://schemas.microsoft.com/office/drawing/2016/5/12/chartex" xmlns:cx7="http://schemas.microsoft.com/office/drawing/2016/5/13/chartex" xmlns:cx8="http://schemas.microsoft.com/office/drawing/2016/5/14/chartex" xmlns:mc="http://schemas.openxmlformats.org/markup-compatibility/2006" xmlns:aink="http://schemas.microsoft.com/office/drawing/2016/ink" xmlns:am3d="http://schemas.microsoft.com/office/drawing/2017/model3d" xmlns:o="urn:schemas-microsoft-com:office:office" xmlns:r="http://schemas.openxmlformats.org/officeDocument/2006/relationships" xmlns:m="http://schemas.openxmlformats.org/officeDocument/2006/math" xmlns:v="urn:schemas-microsoft-com:vml" xmlns:wp14="http://schemas.microsoft.com/office/word/2010/wordprocessingDrawing" xmlns:wp="http://schemas.openxmlformats.org/drawingml/2006/wordprocessingDrawing" xmlns:w10="urn:schemas-microsoft-com:office:word" xmlns:w="http://schemas.openxmlformats.org/wordprocessingml/2006/main" xmlns:w14="http://schemas.microsoft.com/office/word/2010/wordml" xmlns:w15="http://schemas.microsoft.com/office/word/2012/wordml" xmlns:w16cex="http://schemas.microsoft.com/office/word/2018/wordml/cex" xmlns:w16cid="http://schemas.microsoft.com/office/word/2016/wordml/cid" xmlns:w16="http://schemas.microsoft.com/office/word/2018/wordml" xmlns:w16sdtdh="http://schemas.microsoft.com/office/word/2020/wordml/sdtdatahash" xmlns:w16se="http://schemas.microsoft.com/office/word/2015/wordml/symex" xmlns:wpg="http://schemas.microsoft.com/office/word/2010/wordprocessingGroup" xmlns:wpi="http://schemas.microsoft.com/office/word/2010/wordprocessingInk" xmlns:wne="http://schemas.microsoft.com/office/word/2006/wordml" xmlns:wps="http://schemas.microsoft.com/office/word/2010/wordprocessingShape" mc:Ignorable="w14 w15 w16se w16cid w16 w16cex w16sdtdh wp14">
   <w:abstractNum w:abstractNumId="0" w15:restartNumberingAfterBreak="0">
     <w:nsid w:val="132B7F0E"/>
     <w:multiLevelType w:val="hybridMultilevel"/>
@@ -1387,6 +1494,119 @@
     </w:lvl>
   </w:abstractNum>
   <w:abstractNum w:abstractNumId="4" w15:restartNumberingAfterBreak="0">
+    <w:nsid w:val="4E84690C"/>
+    <w:multiLevelType w:val="hybridMultilevel"/>
+    <w:tmpl w:val="5C188450"/>
+    <w:lvl w:ilvl="0" w:tplc="4009000B">
+      <w:start w:val="1"/>
+      <w:numFmt w:val="bullet"/>
+      <w:lvlText w:val=""/>
+      <w:lvlJc w:val="left"/>
+      <w:pPr>
+        <w:ind w:left="720" w:hanging="360"/>
+      </w:pPr>
+      <w:rPr>
+        <w:rFonts w:ascii="Wingdings" w:hAnsi="Wingdings" w:hint="default"/>
+      </w:rPr>
+    </w:lvl>
+    <w:lvl w:ilvl="1" w:tplc="40090003" w:tentative="1">
+      <w:start w:val="1"/>
+      <w:numFmt w:val="bullet"/>
+      <w:lvlText w:val="o"/>
+      <w:lvlJc w:val="left"/>
+      <w:pPr>
+        <w:ind w:left="1440" w:hanging="360"/>
+      </w:pPr>
+      <w:rPr>
+        <w:rFonts w:ascii="Courier New" w:hAnsi="Courier New" w:cs="Courier New" w:hint="default"/>
+      </w:rPr>
+    </w:lvl>
+    <w:lvl w:ilvl="2" w:tplc="40090005" w:tentative="1">
+      <w:start w:val="1"/>
+      <w:numFmt w:val="bullet"/>
+      <w:lvlText w:val=""/>
+      <w:lvlJc w:val="left"/>
+      <w:pPr>
+        <w:ind w:left="2160" w:hanging="360"/>
+      </w:pPr>
+      <w:rPr>
+        <w:rFonts w:ascii="Wingdings" w:hAnsi="Wingdings" w:hint="default"/>
+      </w:rPr>
+    </w:lvl>
+    <w:lvl w:ilvl="3" w:tplc="40090001" w:tentative="1">
+      <w:start w:val="1"/>
+      <w:numFmt w:val="bullet"/>
+      <w:lvlText w:val=""/>
+      <w:lvlJc w:val="left"/>
+      <w:pPr>
+        <w:ind w:left="2880" w:hanging="360"/>
+      </w:pPr>
+      <w:rPr>
+        <w:rFonts w:ascii="Symbol" w:hAnsi="Symbol" w:hint="default"/>
+      </w:rPr>
+    </w:lvl>
+    <w:lvl w:ilvl="4" w:tplc="40090003" w:tentative="1">
+      <w:start w:val="1"/>
+      <w:numFmt w:val="bullet"/>
+      <w:lvlText w:val="o"/>
+      <w:lvlJc w:val="left"/>
+      <w:pPr>
+        <w:ind w:left="3600" w:hanging="360"/>
+      </w:pPr>
+      <w:rPr>
+        <w:rFonts w:ascii="Courier New" w:hAnsi="Courier New" w:cs="Courier New" w:hint="default"/>
+      </w:rPr>
+    </w:lvl>
+    <w:lvl w:ilvl="5" w:tplc="40090005" w:tentative="1">
+      <w:start w:val="1"/>
+      <w:numFmt w:val="bullet"/>
+      <w:lvlText w:val=""/>
+      <w:lvlJc w:val="left"/>
+      <w:pPr>
+        <w:ind w:left="4320" w:hanging="360"/>
+      </w:pPr>
+      <w:rPr>
+        <w:rFonts w:ascii="Wingdings" w:hAnsi="Wingdings" w:hint="default"/>
+      </w:rPr>
+    </w:lvl>
+    <w:lvl w:ilvl="6" w:tplc="40090001" w:tentative="1">
+      <w:start w:val="1"/>
+      <w:numFmt w:val="bullet"/>
+      <w:lvlText w:val=""/>
+      <w:lvlJc w:val="left"/>
+      <w:pPr>
+        <w:ind w:left="5040" w:hanging="360"/>
+      </w:pPr>
+      <w:rPr>
+        <w:rFonts w:ascii="Symbol" w:hAnsi="Symbol" w:hint="default"/>
+      </w:rPr>
+    </w:lvl>
+    <w:lvl w:ilvl="7" w:tplc="40090003" w:tentative="1">
+      <w:start w:val="1"/>
+      <w:numFmt w:val="bullet"/>
+      <w:lvlText w:val="o"/>
+      <w:lvlJc w:val="left"/>
+      <w:pPr>
+        <w:ind w:left="5760" w:hanging="360"/>
+      </w:pPr>
+      <w:rPr>
+        <w:rFonts w:ascii="Courier New" w:hAnsi="Courier New" w:cs="Courier New" w:hint="default"/>
+      </w:rPr>
+    </w:lvl>
+    <w:lvl w:ilvl="8" w:tplc="40090005" w:tentative="1">
+      <w:start w:val="1"/>
+      <w:numFmt w:val="bullet"/>
+      <w:lvlText w:val=""/>
+      <w:lvlJc w:val="left"/>
+      <w:pPr>
+        <w:ind w:left="6480" w:hanging="360"/>
+      </w:pPr>
+      <w:rPr>
+        <w:rFonts w:ascii="Wingdings" w:hAnsi="Wingdings" w:hint="default"/>
+      </w:rPr>
+    </w:lvl>
+  </w:abstractNum>
+  <w:abstractNum w:abstractNumId="5" w15:restartNumberingAfterBreak="0">
     <w:nsid w:val="50924498"/>
     <w:multiLevelType w:val="hybridMultilevel"/>
     <w:tmpl w:val="62D4EE18"/>
@@ -1475,7 +1695,7 @@
       </w:pPr>
     </w:lvl>
   </w:abstractNum>
-  <w:abstractNum w:abstractNumId="5" w15:restartNumberingAfterBreak="0">
+  <w:abstractNum w:abstractNumId="6" w15:restartNumberingAfterBreak="0">
     <w:nsid w:val="524B435D"/>
     <w:multiLevelType w:val="hybridMultilevel"/>
     <w:tmpl w:val="058C36F4"/>
@@ -1588,7 +1808,7 @@
       </w:rPr>
     </w:lvl>
   </w:abstractNum>
-  <w:abstractNum w:abstractNumId="6" w15:restartNumberingAfterBreak="0">
+  <w:abstractNum w:abstractNumId="7" w15:restartNumberingAfterBreak="0">
     <w:nsid w:val="5425657F"/>
     <w:multiLevelType w:val="hybridMultilevel"/>
     <w:tmpl w:val="98F44DC2"/>
@@ -1677,7 +1897,7 @@
       </w:pPr>
     </w:lvl>
   </w:abstractNum>
-  <w:abstractNum w:abstractNumId="7" w15:restartNumberingAfterBreak="0">
+  <w:abstractNum w:abstractNumId="8" w15:restartNumberingAfterBreak="0">
     <w:nsid w:val="5AD605A9"/>
     <w:multiLevelType w:val="hybridMultilevel"/>
     <w:tmpl w:val="D35E7230"/>
@@ -1766,7 +1986,7 @@
       </w:pPr>
     </w:lvl>
   </w:abstractNum>
-  <w:abstractNum w:abstractNumId="8" w15:restartNumberingAfterBreak="0">
+  <w:abstractNum w:abstractNumId="9" w15:restartNumberingAfterBreak="0">
     <w:nsid w:val="5BB74A8B"/>
     <w:multiLevelType w:val="hybridMultilevel"/>
     <w:tmpl w:val="6E32FA46"/>
@@ -1855,7 +2075,7 @@
       </w:pPr>
     </w:lvl>
   </w:abstractNum>
-  <w:abstractNum w:abstractNumId="9" w15:restartNumberingAfterBreak="0">
+  <w:abstractNum w:abstractNumId="10" w15:restartNumberingAfterBreak="0">
     <w:nsid w:val="65512512"/>
     <w:multiLevelType w:val="multilevel"/>
     <w:tmpl w:val="3B9ACDE8"/>
@@ -1968,7 +2188,7 @@
       </w:rPr>
     </w:lvl>
   </w:abstractNum>
-  <w:abstractNum w:abstractNumId="10" w15:restartNumberingAfterBreak="0">
+  <w:abstractNum w:abstractNumId="11" w15:restartNumberingAfterBreak="0">
     <w:nsid w:val="70485930"/>
     <w:multiLevelType w:val="hybridMultilevel"/>
     <w:tmpl w:val="992EE3C6"/>
@@ -2081,7 +2301,7 @@
       </w:rPr>
     </w:lvl>
   </w:abstractNum>
-  <w:abstractNum w:abstractNumId="11" w15:restartNumberingAfterBreak="0">
+  <w:abstractNum w:abstractNumId="12" w15:restartNumberingAfterBreak="0">
     <w:nsid w:val="71010D7D"/>
     <w:multiLevelType w:val="hybridMultilevel"/>
     <w:tmpl w:val="35AA13C6"/>
@@ -2167,7 +2387,7 @@
       </w:pPr>
     </w:lvl>
   </w:abstractNum>
-  <w:abstractNum w:abstractNumId="12" w15:restartNumberingAfterBreak="0">
+  <w:abstractNum w:abstractNumId="13" w15:restartNumberingAfterBreak="0">
     <w:nsid w:val="7FE135D8"/>
     <w:multiLevelType w:val="hybridMultilevel"/>
     <w:tmpl w:val="AE64B170"/>
@@ -2284,46 +2504,49 @@
     <w:abstractNumId w:val="0"/>
   </w:num>
   <w:num w:numId="2">
+    <w:abstractNumId w:val="9"/>
+  </w:num>
+  <w:num w:numId="3">
     <w:abstractNumId w:val="8"/>
   </w:num>
-  <w:num w:numId="3">
-    <w:abstractNumId w:val="7"/>
-  </w:num>
   <w:num w:numId="4">
-    <w:abstractNumId w:val="4"/>
+    <w:abstractNumId w:val="5"/>
   </w:num>
   <w:num w:numId="5">
-    <w:abstractNumId w:val="6"/>
+    <w:abstractNumId w:val="7"/>
   </w:num>
   <w:num w:numId="6">
     <w:abstractNumId w:val="1"/>
   </w:num>
   <w:num w:numId="7">
-    <w:abstractNumId w:val="11"/>
+    <w:abstractNumId w:val="12"/>
   </w:num>
   <w:num w:numId="8">
     <w:abstractNumId w:val="2"/>
   </w:num>
   <w:num w:numId="9">
-    <w:abstractNumId w:val="9"/>
+    <w:abstractNumId w:val="10"/>
   </w:num>
   <w:num w:numId="10">
-    <w:abstractNumId w:val="10"/>
+    <w:abstractNumId w:val="11"/>
   </w:num>
   <w:num w:numId="11">
-    <w:abstractNumId w:val="12"/>
+    <w:abstractNumId w:val="13"/>
   </w:num>
   <w:num w:numId="12">
     <w:abstractNumId w:val="3"/>
   </w:num>
   <w:num w:numId="13">
-    <w:abstractNumId w:val="5"/>
+    <w:abstractNumId w:val="6"/>
+  </w:num>
+  <w:num w:numId="14">
+    <w:abstractNumId w:val="4"/>
   </w:num>
 </w:numbering>
 </file>
 
 <file path=word/styles.xml><?xml version="1.0" encoding="utf-8"?>
-<w:styles xmlns:mc="http://schemas.openxmlformats.org/markup-compatibility/2006" xmlns:r="http://schemas.openxmlformats.org/officeDocument/2006/relationships" xmlns:w="http://schemas.openxmlformats.org/wordprocessingml/2006/main" xmlns:w14="http://schemas.microsoft.com/office/word/2010/wordml" xmlns:w15="http://schemas.microsoft.com/office/word/2012/wordml" xmlns:w16se="http://schemas.microsoft.com/office/word/2015/wordml/symex" mc:Ignorable="w14 w15 w16se">
+<w:styles xmlns:mc="http://schemas.openxmlformats.org/markup-compatibility/2006" xmlns:r="http://schemas.openxmlformats.org/officeDocument/2006/relationships" xmlns:w="http://schemas.openxmlformats.org/wordprocessingml/2006/main" xmlns:w14="http://schemas.microsoft.com/office/word/2010/wordml" xmlns:w15="http://schemas.microsoft.com/office/word/2012/wordml" xmlns:w16cex="http://schemas.microsoft.com/office/word/2018/wordml/cex" xmlns:w16cid="http://schemas.microsoft.com/office/word/2016/wordml/cid" xmlns:w16="http://schemas.microsoft.com/office/word/2018/wordml" xmlns:w16sdtdh="http://schemas.microsoft.com/office/word/2020/wordml/sdtdatahash" xmlns:w16se="http://schemas.microsoft.com/office/word/2015/wordml/symex" mc:Ignorable="w14 w15 w16se w16cid w16 w16cex w16sdtdh">
   <w:docDefaults>
     <w:rPrDefault>
       <w:rPr>
@@ -2339,7 +2562,7 @@
       </w:pPr>
     </w:pPrDefault>
   </w:docDefaults>
-  <w:latentStyles w:defLockedState="0" w:defUIPriority="99" w:defSemiHidden="0" w:defUnhideWhenUsed="0" w:defQFormat="0" w:count="371">
+  <w:latentStyles w:defLockedState="0" w:defUIPriority="99" w:defSemiHidden="0" w:defUnhideWhenUsed="0" w:defQFormat="0" w:count="376">
     <w:lsdException w:name="Normal" w:uiPriority="0" w:qFormat="1"/>
     <w:lsdException w:name="heading 1" w:uiPriority="9" w:qFormat="1"/>
     <w:lsdException w:name="heading 2" w:semiHidden="1" w:uiPriority="9" w:unhideWhenUsed="1" w:qFormat="1"/>
@@ -2711,6 +2934,11 @@
     <w:lsdException w:name="List Table 5 Dark Accent 6" w:uiPriority="50"/>
     <w:lsdException w:name="List Table 6 Colorful Accent 6" w:uiPriority="51"/>
     <w:lsdException w:name="List Table 7 Colorful Accent 6" w:uiPriority="52"/>
+    <w:lsdException w:name="Mention" w:semiHidden="1" w:unhideWhenUsed="1"/>
+    <w:lsdException w:name="Smart Hyperlink" w:semiHidden="1" w:unhideWhenUsed="1"/>
+    <w:lsdException w:name="Hashtag" w:semiHidden="1" w:unhideWhenUsed="1"/>
+    <w:lsdException w:name="Unresolved Mention" w:semiHidden="1" w:unhideWhenUsed="1"/>
+    <w:lsdException w:name="Smart Link" w:semiHidden="1" w:unhideWhenUsed="1"/>
   </w:latentStyles>
   <w:style w:type="paragraph" w:default="1" w:styleId="Normal">
     <w:name w:val="Normal"/>

</xml_diff>